<commit_message>
Objects and JSON exercise - Usernames 1
</commit_message>
<xml_diff>
--- a/JS Fundamentals/A8/Problems.docx
+++ b/JS Fundamentals/A8/Problems.docx
@@ -107,6 +107,7 @@
       <w:r>
         <w:br/>
       </w:r>
+      <w:proofErr w:type="spellStart"/>
       <w:r>
         <w:rPr>
           <w:rFonts w:ascii="Times" w:eastAsia="Times New Roman" w:hAnsi="Times" w:cs="Times"/>
@@ -117,20 +118,9 @@
           <w:szCs w:val="24"/>
           <w:shd w:val="clear" w:color="auto" w:fill="FFFFFF"/>
         </w:rPr>
-        <w:t>Конзолни програми с JavaScript</w:t>
-      </w:r>
-    </w:p>
-    <w:p>
-      <w:pPr>
-        <w:spacing w:after="0" w:line="240" w:lineRule="auto"/>
-        <w:rPr>
-          <w:rFonts w:ascii="Times" w:eastAsia="Times New Roman" w:hAnsi="Times" w:cs="Times"/>
-          <w:color w:val="234465"/>
-          <w:sz w:val="24"/>
-          <w:szCs w:val="24"/>
-          <w:shd w:val="clear" w:color="auto" w:fill="FFFFFF"/>
-        </w:rPr>
-      </w:pPr>
+        <w:t>Конзолни</w:t>
+      </w:r>
+      <w:proofErr w:type="spellEnd"/>
       <w:r>
         <w:rPr>
           <w:rFonts w:ascii="Times" w:eastAsia="Times New Roman" w:hAnsi="Times" w:cs="Times"/>
@@ -141,7 +131,123 @@
           <w:szCs w:val="24"/>
           <w:shd w:val="clear" w:color="auto" w:fill="FFFFFF"/>
         </w:rPr>
-        <w:t>Упражнения в клас (лаб)</w:t>
+        <w:t xml:space="preserve"> </w:t>
+      </w:r>
+      <w:proofErr w:type="spellStart"/>
+      <w:r>
+        <w:rPr>
+          <w:rFonts w:ascii="Times" w:eastAsia="Times New Roman" w:hAnsi="Times" w:cs="Times"/>
+          <w:b/>
+          <w:bCs/>
+          <w:color w:val="234465"/>
+          <w:sz w:val="24"/>
+          <w:szCs w:val="24"/>
+          <w:shd w:val="clear" w:color="auto" w:fill="FFFFFF"/>
+        </w:rPr>
+        <w:t>програми</w:t>
+      </w:r>
+      <w:proofErr w:type="spellEnd"/>
+      <w:r>
+        <w:rPr>
+          <w:rFonts w:ascii="Times" w:eastAsia="Times New Roman" w:hAnsi="Times" w:cs="Times"/>
+          <w:b/>
+          <w:bCs/>
+          <w:color w:val="234465"/>
+          <w:sz w:val="24"/>
+          <w:szCs w:val="24"/>
+          <w:shd w:val="clear" w:color="auto" w:fill="FFFFFF"/>
+        </w:rPr>
+        <w:t xml:space="preserve"> с JavaScript</w:t>
+      </w:r>
+    </w:p>
+    <w:p>
+      <w:pPr>
+        <w:spacing w:after="0" w:line="240" w:lineRule="auto"/>
+        <w:rPr>
+          <w:rFonts w:ascii="Times" w:eastAsia="Times New Roman" w:hAnsi="Times" w:cs="Times"/>
+          <w:color w:val="234465"/>
+          <w:sz w:val="24"/>
+          <w:szCs w:val="24"/>
+          <w:shd w:val="clear" w:color="auto" w:fill="FFFFFF"/>
+        </w:rPr>
+      </w:pPr>
+      <w:proofErr w:type="spellStart"/>
+      <w:r>
+        <w:rPr>
+          <w:rFonts w:ascii="Times" w:eastAsia="Times New Roman" w:hAnsi="Times" w:cs="Times"/>
+          <w:b/>
+          <w:bCs/>
+          <w:color w:val="234465"/>
+          <w:sz w:val="24"/>
+          <w:szCs w:val="24"/>
+          <w:shd w:val="clear" w:color="auto" w:fill="FFFFFF"/>
+        </w:rPr>
+        <w:t>Упражнения</w:t>
+      </w:r>
+      <w:proofErr w:type="spellEnd"/>
+      <w:r>
+        <w:rPr>
+          <w:rFonts w:ascii="Times" w:eastAsia="Times New Roman" w:hAnsi="Times" w:cs="Times"/>
+          <w:b/>
+          <w:bCs/>
+          <w:color w:val="234465"/>
+          <w:sz w:val="24"/>
+          <w:szCs w:val="24"/>
+          <w:shd w:val="clear" w:color="auto" w:fill="FFFFFF"/>
+        </w:rPr>
+        <w:t xml:space="preserve"> в </w:t>
+      </w:r>
+      <w:proofErr w:type="spellStart"/>
+      <w:r>
+        <w:rPr>
+          <w:rFonts w:ascii="Times" w:eastAsia="Times New Roman" w:hAnsi="Times" w:cs="Times"/>
+          <w:b/>
+          <w:bCs/>
+          <w:color w:val="234465"/>
+          <w:sz w:val="24"/>
+          <w:szCs w:val="24"/>
+          <w:shd w:val="clear" w:color="auto" w:fill="FFFFFF"/>
+        </w:rPr>
+        <w:t>клас</w:t>
+      </w:r>
+      <w:proofErr w:type="spellEnd"/>
+      <w:r>
+        <w:rPr>
+          <w:rFonts w:ascii="Times" w:eastAsia="Times New Roman" w:hAnsi="Times" w:cs="Times"/>
+          <w:b/>
+          <w:bCs/>
+          <w:color w:val="234465"/>
+          <w:sz w:val="24"/>
+          <w:szCs w:val="24"/>
+          <w:shd w:val="clear" w:color="auto" w:fill="FFFFFF"/>
+        </w:rPr>
+        <w:t xml:space="preserve"> (</w:t>
+      </w:r>
+      <w:proofErr w:type="spellStart"/>
+      <w:r>
+        <w:rPr>
+          <w:rFonts w:ascii="Times" w:eastAsia="Times New Roman" w:hAnsi="Times" w:cs="Times"/>
+          <w:b/>
+          <w:bCs/>
+          <w:color w:val="234465"/>
+          <w:sz w:val="24"/>
+          <w:szCs w:val="24"/>
+          <w:shd w:val="clear" w:color="auto" w:fill="FFFFFF"/>
+        </w:rPr>
+        <w:t>лаб</w:t>
+      </w:r>
+      <w:proofErr w:type="spellEnd"/>
+      <w:r>
+        <w:rPr>
+          <w:rFonts w:ascii="Times" w:eastAsia="Times New Roman" w:hAnsi="Times" w:cs="Times"/>
+          <w:b/>
+          <w:bCs/>
+          <w:color w:val="234465"/>
+          <w:sz w:val="24"/>
+          <w:szCs w:val="24"/>
+          <w:shd w:val="clear" w:color="auto" w:fill="FFFFFF"/>
+        </w:rPr>
+        <w:t>)</w:t>
       </w:r>
     </w:p>
     <w:p/>
@@ -236,6 +342,56 @@
                     <a:xfrm>
                       <a:off x="0" y="0"/>
                       <a:ext cx="5648325" cy="3295650"/>
+                    </a:xfrm>
+                    <a:prstGeom prst="rect">
+                      <a:avLst/>
+                    </a:prstGeom>
+                  </pic:spPr>
+                </pic:pic>
+              </a:graphicData>
+            </a:graphic>
+          </wp:inline>
+        </w:drawing>
+      </w:r>
+    </w:p>
+    <w:p/>
+    <w:p>
+      <w:r>
+        <w:rPr>
+          <w:noProof/>
+        </w:rPr>
+        <w:lastRenderedPageBreak/>
+        <w:drawing>
+          <wp:inline distT="0" distB="0" distL="0" distR="0" wp14:anchorId="428CAC6C" wp14:editId="132331C6">
+            <wp:extent cx="5000625" cy="2700338"/>
+            <wp:effectExtent l="0" t="0" r="0" b="5080"/>
+            <wp:docPr id="4" name="Picture 4" descr="Table&#10;&#10;Description automatically generated"/>
+            <wp:cNvGraphicFramePr>
+              <a:graphicFrameLocks xmlns:a="http://schemas.openxmlformats.org/drawingml/2006/main" noChangeAspect="1"/>
+            </wp:cNvGraphicFramePr>
+            <a:graphic xmlns:a="http://schemas.openxmlformats.org/drawingml/2006/main">
+              <a:graphicData uri="http://schemas.openxmlformats.org/drawingml/2006/picture">
+                <pic:pic xmlns:pic="http://schemas.openxmlformats.org/drawingml/2006/picture">
+                  <pic:nvPicPr>
+                    <pic:cNvPr id="4" name="Picture 4" descr="Table&#10;&#10;Description automatically generated"/>
+                    <pic:cNvPicPr/>
+                  </pic:nvPicPr>
+                  <pic:blipFill>
+                    <a:blip r:embed="rId9">
+                      <a:extLst>
+                        <a:ext uri="{28A0092B-C50C-407E-A947-70E740481C1C}">
+                          <a14:useLocalDpi xmlns:a14="http://schemas.microsoft.com/office/drawing/2010/main" val="0"/>
+                        </a:ext>
+                      </a:extLst>
+                    </a:blip>
+                    <a:stretch>
+                      <a:fillRect/>
+                    </a:stretch>
+                  </pic:blipFill>
+                  <pic:spPr>
+                    <a:xfrm>
+                      <a:off x="0" y="0"/>
+                      <a:ext cx="5000625" cy="2700338"/>
                     </a:xfrm>
                     <a:prstGeom prst="rect">
                       <a:avLst/>

</xml_diff>